<commit_message>
updated peer review assignment link
</commit_message>
<xml_diff>
--- a/docs/projects/design3-turnin.docx
+++ b/docs/projects/design3-turnin.docx
@@ -44,7 +44,7 @@
         <w:t xml:space="preserve">2023-11-17</w:t>
       </w:r>
     </w:p>
-    <w:bookmarkStart w:id="34" w:name="turn-in-your-design-3"/>
+    <w:bookmarkStart w:id="33" w:name="turn-in-your-design-3"/>
     <w:p>
       <w:pPr>
         <w:pStyle w:val="Heading1"/>
@@ -146,7 +146,7 @@
         <w:t xml:space="preserve">Shared Google Drive &gt; DesignProjects &gt; …</w:t>
       </w:r>
     </w:p>
-    <w:bookmarkStart w:id="33" w:name="complete-your-peer-critique"/>
+    <w:bookmarkStart w:id="32" w:name="complete-your-peer-critique"/>
     <w:p>
       <w:pPr>
         <w:pStyle w:val="Heading2"/>
@@ -268,7 +268,7 @@
             <w:r>
               <w:t xml:space="preserve">Find your [</w:t>
             </w:r>
-            <w:hyperlink r:id="rId24">
+            <w:hyperlink r:id="rId20">
               <w:r>
                 <w:rPr>
                   <w:rStyle w:val="Hyperlink"/>
@@ -291,7 +291,7 @@
             <w:r>
               <w:t xml:space="preserve">Download your assigned manuscript. [</w:t>
             </w:r>
-            <w:hyperlink r:id="rId25">
+            <w:hyperlink r:id="rId24">
               <w:r>
                 <w:rPr>
                   <w:rStyle w:val="Hyperlink"/>
@@ -314,7 +314,7 @@
             <w:r>
               <w:t xml:space="preserve">[</w:t>
             </w:r>
-            <w:hyperlink r:id="rId26">
+            <w:hyperlink r:id="rId25">
               <w:r>
                 <w:rPr>
                   <w:rStyle w:val="Hyperlink"/>
@@ -344,7 +344,7 @@
         </w:tc>
       </w:tr>
     </w:tbl>
-    <w:bookmarkStart w:id="28" w:name="read-through-the-content-guidelines."/>
+    <w:bookmarkStart w:id="27" w:name="read-through-the-content-guidelines."/>
     <w:p>
       <w:pPr>
         <w:pStyle w:val="Heading3"/>
@@ -356,7 +356,7 @@
         </w:rPr>
         <w:t xml:space="preserve">Read through the [</w:t>
       </w:r>
-      <w:hyperlink r:id="rId27">
+      <w:hyperlink r:id="rId26">
         <w:r>
           <w:rPr>
             <w:rStyle w:val="Hyperlink"/>
@@ -377,8 +377,8 @@
         <w:t xml:space="preserve">.</w:t>
       </w:r>
     </w:p>
-    <w:bookmarkEnd w:id="28"/>
-    <w:bookmarkStart w:id="29" w:name="Xd5f91c86ea094ab2265544bd898bbb2ebbae2ee"/>
+    <w:bookmarkEnd w:id="27"/>
+    <w:bookmarkStart w:id="28" w:name="Xd5f91c86ea094ab2265544bd898bbb2ebbae2ee"/>
     <w:p>
       <w:pPr>
         <w:pStyle w:val="Heading3"/>
@@ -559,8 +559,8 @@
         <w:t xml:space="preserve">When you receive your critique, it really helps to have a thick skin – we are working together to help each other produce the best final draft possible.</w:t>
       </w:r>
     </w:p>
-    <w:bookmarkEnd w:id="29"/>
-    <w:bookmarkStart w:id="30" w:name="X4e24c2da1e01b17c50192787a333f60678d8f35"/>
+    <w:bookmarkEnd w:id="28"/>
+    <w:bookmarkStart w:id="29" w:name="X4e24c2da1e01b17c50192787a333f60678d8f35"/>
     <w:p>
       <w:pPr>
         <w:pStyle w:val="Heading3"/>
@@ -841,8 +841,8 @@
         <w:t xml:space="preserve">. However, if there are problems in other areas, please tell them clearly.</w:t>
       </w:r>
     </w:p>
-    <w:bookmarkEnd w:id="30"/>
-    <w:bookmarkStart w:id="31" w:name="X2594c2222946ab703e0a3fae54ca7f3d29e1406"/>
+    <w:bookmarkEnd w:id="29"/>
+    <w:bookmarkStart w:id="30" w:name="X2594c2222946ab703e0a3fae54ca7f3d29e1406"/>
     <w:p>
       <w:pPr>
         <w:pStyle w:val="Heading3"/>
@@ -912,8 +912,8 @@
         <w:t xml:space="preserve">, including the reasonableness of the grade you assign.</w:t>
       </w:r>
     </w:p>
-    <w:bookmarkEnd w:id="31"/>
-    <w:bookmarkStart w:id="32" w:name="Xdc352c4757ade52b1d48bef44ebf492af0cf256"/>
+    <w:bookmarkEnd w:id="30"/>
+    <w:bookmarkStart w:id="31" w:name="Xdc352c4757ade52b1d48bef44ebf492af0cf256"/>
     <w:p>
       <w:pPr>
         <w:pStyle w:val="Heading3"/>
@@ -954,9 +954,9 @@
         <w:t xml:space="preserve">Thanks! Marguerite</w:t>
       </w:r>
     </w:p>
+    <w:bookmarkEnd w:id="31"/>
     <w:bookmarkEnd w:id="32"/>
     <w:bookmarkEnd w:id="33"/>
-    <w:bookmarkEnd w:id="34"/>
     <w:sectPr/>
   </w:body>
 </w:document>

</xml_diff>

<commit_message>
fixed broken link on design 3
</commit_message>
<xml_diff>
--- a/docs/projects/design3-turnin.docx
+++ b/docs/projects/design3-turnin.docx
@@ -268,7 +268,7 @@
             <w:r>
               <w:t xml:space="preserve">Find your [</w:t>
             </w:r>
-            <w:hyperlink r:id="rId20">
+            <w:hyperlink r:id="rId24">
               <w:r>
                 <w:rPr>
                   <w:rStyle w:val="Hyperlink"/>
@@ -291,7 +291,7 @@
             <w:r>
               <w:t xml:space="preserve">Download your assigned manuscript. [</w:t>
             </w:r>
-            <w:hyperlink r:id="rId24">
+            <w:hyperlink r:id="rId20">
               <w:r>
                 <w:rPr>
                   <w:rStyle w:val="Hyperlink"/>

</xml_diff>